<commit_message>
Update CV add "Toolbox tab"
</commit_message>
<xml_diff>
--- a/samuel-gingras-cv.docx
+++ b/samuel-gingras-cv.docx
@@ -511,33 +511,15 @@
                 <w:szCs w:val="20"/>
                 <w:lang w:val="en-CA"/>
               </w:rPr>
-              <w:t xml:space="preserve"> </w:t>
-            </w:r>
-            <w:proofErr w:type="gramStart"/>
-            <w:r>
-              <w:rPr>
-                <w:sz w:val="20"/>
-                <w:szCs w:val="20"/>
-                <w:lang w:val="en-CA"/>
-              </w:rPr>
-              <w:t xml:space="preserve">Econometrics </w:t>
-            </w:r>
-            <w:r>
-              <w:rPr>
-                <w:sz w:val="20"/>
-                <w:szCs w:val="20"/>
-                <w:lang w:val="en-CA"/>
-              </w:rPr>
-              <w:t xml:space="preserve"> Duration</w:t>
-            </w:r>
-            <w:proofErr w:type="gramEnd"/>
-            <w:r>
-              <w:rPr>
-                <w:sz w:val="20"/>
-                <w:szCs w:val="20"/>
-                <w:lang w:val="en-CA"/>
-              </w:rPr>
-              <w:t xml:space="preserve"> modeling – </w:t>
+              <w:t xml:space="preserve"> Econometrics </w:t>
+            </w:r>
+            <w:r>
+              <w:rPr>
+                <w:sz w:val="20"/>
+                <w:szCs w:val="20"/>
+                <w:lang w:val="en-CA"/>
+              </w:rPr>
+              <w:t xml:space="preserve"> Duration modeling – </w:t>
             </w:r>
             <w:r>
               <w:rPr>
@@ -830,17 +812,8 @@
                 <w:sz w:val="20"/>
                 <w:szCs w:val="20"/>
               </w:rPr>
-              <w:t xml:space="preserve">al (2014 to </w:t>
-            </w:r>
-            <w:proofErr w:type="spellStart"/>
-            <w:r>
-              <w:rPr>
-                <w:sz w:val="20"/>
-                <w:szCs w:val="20"/>
-              </w:rPr>
-              <w:t>present</w:t>
-            </w:r>
-            <w:proofErr w:type="spellEnd"/>
+              <w:t>al (2014 to present</w:t>
+            </w:r>
             <w:r>
               <w:rPr>
                 <w:sz w:val="20"/>
@@ -941,7 +914,7 @@
         <w:trPr>
           <w:gridAfter w:val="1"/>
           <w:wAfter w:w="85" w:type="dxa"/>
-          <w:trHeight w:val="861"/>
+          <w:trHeight w:val="889"/>
         </w:trPr>
         <w:tc>
           <w:tcPr>
@@ -1030,9 +1003,8 @@
                 <w:szCs w:val="20"/>
                 <w:lang w:val="en-CA"/>
               </w:rPr>
-              <w:t xml:space="preserve"> </w:t>
-            </w:r>
-            <w:proofErr w:type="spellStart"/>
+              <w:t xml:space="preserve"> Université Laval</w:t>
+            </w:r>
             <w:r>
               <w:rPr>
                 <w:bCs/>
@@ -1040,9 +1012,8 @@
                 <w:szCs w:val="20"/>
                 <w:lang w:val="en-CA"/>
               </w:rPr>
-              <w:t>Université</w:t>
-            </w:r>
-            <w:proofErr w:type="spellEnd"/>
+              <w:t xml:space="preserve">, </w:t>
+            </w:r>
             <w:r>
               <w:rPr>
                 <w:bCs/>
@@ -1050,7 +1021,7 @@
                 <w:szCs w:val="20"/>
                 <w:lang w:val="en-CA"/>
               </w:rPr>
-              <w:t xml:space="preserve"> Laval</w:t>
+              <w:t>Quebec City, Canada (2012-2014</w:t>
             </w:r>
             <w:r>
               <w:rPr>
@@ -1059,6 +1030,43 @@
                 <w:szCs w:val="20"/>
                 <w:lang w:val="en-CA"/>
               </w:rPr>
+              <w:t>).</w:t>
+            </w:r>
+          </w:p>
+          <w:p>
+            <w:pPr>
+              <w:spacing w:after="40"/>
+              <w:rPr>
+                <w:bCs/>
+                <w:sz w:val="20"/>
+                <w:szCs w:val="20"/>
+                <w:lang w:val="en-CA"/>
+              </w:rPr>
+            </w:pPr>
+            <w:r>
+              <w:rPr>
+                <w:sz w:val="20"/>
+                <w:szCs w:val="20"/>
+                <w:lang w:val="en-CA"/>
+              </w:rPr>
+              <w:t xml:space="preserve">B.Sc. in </w:t>
+            </w:r>
+            <w:r>
+              <w:rPr>
+                <w:bCs/>
+                <w:sz w:val="20"/>
+                <w:szCs w:val="20"/>
+                <w:lang w:val="en-CA"/>
+              </w:rPr>
+              <w:t>Mathematics</w:t>
+            </w:r>
+            <w:r>
+              <w:rPr>
+                <w:bCs/>
+                <w:sz w:val="20"/>
+                <w:szCs w:val="20"/>
+                <w:lang w:val="en-CA"/>
+              </w:rPr>
               <w:t xml:space="preserve">, </w:t>
             </w:r>
             <w:r>
@@ -1068,73 +1076,7 @@
                 <w:szCs w:val="20"/>
                 <w:lang w:val="en-CA"/>
               </w:rPr>
-              <w:t>Quebec City, Canada (2012-2014</w:t>
-            </w:r>
-            <w:r>
-              <w:rPr>
-                <w:bCs/>
-                <w:sz w:val="20"/>
-                <w:szCs w:val="20"/>
-                <w:lang w:val="en-CA"/>
-              </w:rPr>
-              <w:t>).</w:t>
-            </w:r>
-          </w:p>
-          <w:p>
-            <w:pPr>
-              <w:spacing w:after="40"/>
-              <w:rPr>
-                <w:bCs/>
-                <w:sz w:val="20"/>
-                <w:szCs w:val="20"/>
-                <w:lang w:val="en-CA"/>
-              </w:rPr>
-            </w:pPr>
-            <w:r>
-              <w:rPr>
-                <w:sz w:val="20"/>
-                <w:szCs w:val="20"/>
-                <w:lang w:val="en-CA"/>
-              </w:rPr>
-              <w:t xml:space="preserve">B.Sc. in </w:t>
-            </w:r>
-            <w:r>
-              <w:rPr>
-                <w:bCs/>
-                <w:sz w:val="20"/>
-                <w:szCs w:val="20"/>
-                <w:lang w:val="en-CA"/>
-              </w:rPr>
-              <w:t>Mathematics</w:t>
-            </w:r>
-            <w:r>
-              <w:rPr>
-                <w:bCs/>
-                <w:sz w:val="20"/>
-                <w:szCs w:val="20"/>
-                <w:lang w:val="en-CA"/>
-              </w:rPr>
-              <w:t xml:space="preserve">, </w:t>
-            </w:r>
-            <w:proofErr w:type="spellStart"/>
-            <w:r>
-              <w:rPr>
-                <w:bCs/>
-                <w:sz w:val="20"/>
-                <w:szCs w:val="20"/>
-                <w:lang w:val="en-CA"/>
-              </w:rPr>
-              <w:t>Université</w:t>
-            </w:r>
-            <w:proofErr w:type="spellEnd"/>
-            <w:r>
-              <w:rPr>
-                <w:bCs/>
-                <w:sz w:val="20"/>
-                <w:szCs w:val="20"/>
-                <w:lang w:val="en-CA"/>
-              </w:rPr>
-              <w:t xml:space="preserve"> Laval</w:t>
+              <w:t>Université Laval</w:t>
             </w:r>
             <w:r>
               <w:rPr>
@@ -1288,7 +1230,7 @@
         <w:trPr>
           <w:gridAfter w:val="1"/>
           <w:wAfter w:w="85" w:type="dxa"/>
-          <w:trHeight w:val="1098"/>
+          <w:trHeight w:val="1099"/>
         </w:trPr>
         <w:tc>
           <w:tcPr>
@@ -1373,36 +1315,8 @@
                 <w:szCs w:val="20"/>
                 <w:lang w:val="en-CA"/>
               </w:rPr>
-              <w:t xml:space="preserve">FOMC sentiment and Canadian monetary-policy forecasting, with </w:t>
-            </w:r>
-            <w:proofErr w:type="spellStart"/>
-            <w:r>
-              <w:rPr>
-                <w:sz w:val="20"/>
-                <w:szCs w:val="20"/>
-                <w:lang w:val="en-CA"/>
-              </w:rPr>
-              <w:t>Vasia</w:t>
-            </w:r>
-            <w:proofErr w:type="spellEnd"/>
-            <w:r>
-              <w:rPr>
-                <w:sz w:val="20"/>
-                <w:szCs w:val="20"/>
-                <w:lang w:val="en-CA"/>
-              </w:rPr>
-              <w:t xml:space="preserve"> </w:t>
-            </w:r>
-            <w:proofErr w:type="spellStart"/>
-            <w:r>
-              <w:rPr>
-                <w:sz w:val="20"/>
-                <w:szCs w:val="20"/>
-                <w:lang w:val="en-CA"/>
-              </w:rPr>
-              <w:t>Panousi</w:t>
-            </w:r>
-            <w:proofErr w:type="spellEnd"/>
+              <w:t>FOMC sentiment and Canadian monetary-policy forecasting, with Vasia Panousi</w:t>
+            </w:r>
           </w:p>
         </w:tc>
       </w:tr>
@@ -1410,7 +1324,7 @@
         <w:trPr>
           <w:gridAfter w:val="1"/>
           <w:wAfter w:w="85" w:type="dxa"/>
-          <w:trHeight w:val="1089"/>
+          <w:trHeight w:val="1434"/>
         </w:trPr>
         <w:tc>
           <w:tcPr>
@@ -1518,31 +1432,116 @@
                 <w:sz w:val="20"/>
                 <w:szCs w:val="20"/>
               </w:rPr>
-              <w:t xml:space="preserve">Fonds de Recherche Société et Culture Doctoral </w:t>
-            </w:r>
-            <w:proofErr w:type="spellStart"/>
+              <w:t>Fonds de Recherche Société et Culture Doctoral Scholarship, 2014-2017</w:t>
+            </w:r>
             <w:r>
               <w:rPr>
                 <w:bCs/>
                 <w:sz w:val="20"/>
                 <w:szCs w:val="20"/>
               </w:rPr>
-              <w:t>Scholarship</w:t>
-            </w:r>
-            <w:proofErr w:type="spellEnd"/>
-            <w:r>
+              <w:t>.</w:t>
+            </w:r>
+          </w:p>
+          <w:p>
+            <w:pPr>
+              <w:spacing w:after="40"/>
+              <w:rPr>
+                <w:rFonts w:eastAsia="Times New Roman"/>
+                <w:sz w:val="20"/>
+                <w:szCs w:val="20"/>
+                <w:lang w:val="en-CA" w:eastAsia="en-US"/>
+              </w:rPr>
+            </w:pPr>
+            <w:r>
+              <w:rPr>
+                <w:rFonts w:eastAsia="Times New Roman"/>
+                <w:sz w:val="20"/>
+                <w:szCs w:val="20"/>
+                <w:lang w:val="en-CA" w:eastAsia="en-US"/>
+              </w:rPr>
+              <w:t>Ph.D. Fellowship</w:t>
+            </w:r>
+            <w:r>
+              <w:rPr>
+                <w:rFonts w:eastAsia="Times New Roman"/>
+                <w:sz w:val="20"/>
+                <w:szCs w:val="20"/>
+                <w:lang w:val="en-CA" w:eastAsia="en-US"/>
+              </w:rPr>
+              <w:t>, CIREQ &amp; Economics Department</w:t>
+            </w:r>
+            <w:r>
+              <w:rPr>
+                <w:rFonts w:eastAsia="Times New Roman"/>
+                <w:sz w:val="20"/>
+                <w:szCs w:val="20"/>
+                <w:lang w:val="en-CA" w:eastAsia="en-US"/>
+              </w:rPr>
+              <w:t>,</w:t>
+            </w:r>
+            <w:r>
+              <w:rPr>
+                <w:rFonts w:eastAsia="Times New Roman"/>
+                <w:sz w:val="20"/>
+                <w:szCs w:val="20"/>
+                <w:lang w:val="en-CA" w:eastAsia="en-US"/>
+              </w:rPr>
+              <w:t xml:space="preserve"> 201</w:t>
+            </w:r>
+            <w:r>
+              <w:rPr>
+                <w:rFonts w:eastAsia="Times New Roman"/>
+                <w:sz w:val="20"/>
+                <w:szCs w:val="20"/>
+                <w:lang w:val="en-CA" w:eastAsia="en-US"/>
+              </w:rPr>
+              <w:t>4</w:t>
+            </w:r>
+            <w:r>
+              <w:rPr>
+                <w:rFonts w:eastAsia="Times New Roman"/>
+                <w:sz w:val="20"/>
+                <w:szCs w:val="20"/>
+                <w:lang w:val="en-CA" w:eastAsia="en-US"/>
+              </w:rPr>
+              <w:t>-2017.</w:t>
+            </w:r>
+          </w:p>
+          <w:p>
+            <w:pPr>
+              <w:spacing w:after="40"/>
               <w:rPr>
                 <w:bCs/>
                 <w:sz w:val="20"/>
                 <w:szCs w:val="20"/>
-              </w:rPr>
-              <w:t>, 2014-2017</w:t>
-            </w:r>
+                <w:lang w:val="en-CA"/>
+              </w:rPr>
+            </w:pPr>
             <w:r>
               <w:rPr>
                 <w:bCs/>
                 <w:sz w:val="20"/>
                 <w:szCs w:val="20"/>
+                <w:lang w:val="en-CA"/>
+              </w:rPr>
+              <w:t>CIREQ Association Gr</w:t>
+            </w:r>
+            <w:r>
+              <w:rPr>
+                <w:bCs/>
+                <w:sz w:val="20"/>
+                <w:szCs w:val="20"/>
+                <w:lang w:val="en-CA"/>
+              </w:rPr>
+              <w:t>aduate Travel Scholarship, 2018 and 2019</w:t>
+            </w:r>
+            <w:r>
+              <w:rPr>
+                <w:bCs/>
+                <w:sz w:val="20"/>
+                <w:szCs w:val="20"/>
+                <w:lang w:val="en-CA"/>
               </w:rPr>
               <w:t>.</w:t>
             </w:r>
@@ -1551,71 +1550,6 @@
             <w:pPr>
               <w:spacing w:after="40"/>
               <w:rPr>
-                <w:rFonts w:eastAsia="Times New Roman"/>
-                <w:sz w:val="20"/>
-                <w:szCs w:val="20"/>
-                <w:lang w:val="en-CA" w:eastAsia="en-US"/>
-              </w:rPr>
-            </w:pPr>
-            <w:r>
-              <w:rPr>
-                <w:rFonts w:eastAsia="Times New Roman"/>
-                <w:sz w:val="20"/>
-                <w:szCs w:val="20"/>
-                <w:lang w:val="en-CA" w:eastAsia="en-US"/>
-              </w:rPr>
-              <w:t>Ph.D. Fellowship</w:t>
-            </w:r>
-            <w:r>
-              <w:rPr>
-                <w:rFonts w:eastAsia="Times New Roman"/>
-                <w:sz w:val="20"/>
-                <w:szCs w:val="20"/>
-                <w:lang w:val="en-CA" w:eastAsia="en-US"/>
-              </w:rPr>
-              <w:t>, CIREQ &amp; Economics Department</w:t>
-            </w:r>
-            <w:r>
-              <w:rPr>
-                <w:rFonts w:eastAsia="Times New Roman"/>
-                <w:sz w:val="20"/>
-                <w:szCs w:val="20"/>
-                <w:lang w:val="en-CA" w:eastAsia="en-US"/>
-              </w:rPr>
-              <w:t>,</w:t>
-            </w:r>
-            <w:r>
-              <w:rPr>
-                <w:rFonts w:eastAsia="Times New Roman"/>
-                <w:sz w:val="20"/>
-                <w:szCs w:val="20"/>
-                <w:lang w:val="en-CA" w:eastAsia="en-US"/>
-              </w:rPr>
-              <w:t xml:space="preserve"> 201</w:t>
-            </w:r>
-            <w:r>
-              <w:rPr>
-                <w:rFonts w:eastAsia="Times New Roman"/>
-                <w:sz w:val="20"/>
-                <w:szCs w:val="20"/>
-                <w:lang w:val="en-CA" w:eastAsia="en-US"/>
-              </w:rPr>
-              <w:t>4</w:t>
-            </w:r>
-            <w:r>
-              <w:rPr>
-                <w:rFonts w:eastAsia="Times New Roman"/>
-                <w:sz w:val="20"/>
-                <w:szCs w:val="20"/>
-                <w:lang w:val="en-CA" w:eastAsia="en-US"/>
-              </w:rPr>
-              <w:t>-2017.</w:t>
-            </w:r>
-          </w:p>
-          <w:p>
-            <w:pPr>
-              <w:spacing w:after="40"/>
-              <w:rPr>
                 <w:bCs/>
                 <w:sz w:val="20"/>
                 <w:szCs w:val="20"/>
@@ -1629,56 +1563,7 @@
                 <w:szCs w:val="20"/>
                 <w:lang w:val="en-CA"/>
               </w:rPr>
-              <w:t>CIREQ Association Gr</w:t>
-            </w:r>
-            <w:r>
-              <w:rPr>
-                <w:bCs/>
-                <w:sz w:val="20"/>
-                <w:szCs w:val="20"/>
-                <w:lang w:val="en-CA"/>
-              </w:rPr>
-              <w:t>aduate Travel Scholarship, 2018 and 2019</w:t>
-            </w:r>
-            <w:r>
-              <w:rPr>
-                <w:bCs/>
-                <w:sz w:val="20"/>
-                <w:szCs w:val="20"/>
-                <w:lang w:val="en-CA"/>
-              </w:rPr>
-              <w:t>.</w:t>
-            </w:r>
-          </w:p>
-          <w:p>
-            <w:pPr>
-              <w:spacing w:after="40"/>
-              <w:rPr>
-                <w:bCs/>
-                <w:sz w:val="20"/>
-                <w:szCs w:val="20"/>
-                <w:lang w:val="en-CA"/>
-              </w:rPr>
-            </w:pPr>
-            <w:proofErr w:type="spellStart"/>
-            <w:r>
-              <w:rPr>
-                <w:bCs/>
-                <w:sz w:val="20"/>
-                <w:szCs w:val="20"/>
-                <w:lang w:val="en-CA"/>
-              </w:rPr>
-              <w:t>Université</w:t>
-            </w:r>
-            <w:proofErr w:type="spellEnd"/>
-            <w:r>
-              <w:rPr>
-                <w:bCs/>
-                <w:sz w:val="20"/>
-                <w:szCs w:val="20"/>
-                <w:lang w:val="en-CA"/>
-              </w:rPr>
-              <w:t xml:space="preserve"> Laval Social Sciences Faculty Best Master’s Thesis, 2016.</w:t>
+              <w:t>Université Laval Social Sciences Faculty Best Master’s Thesis, 2016.</w:t>
             </w:r>
           </w:p>
           <w:p>
@@ -1726,50 +1611,8 @@
                 <w:szCs w:val="20"/>
                 <w:lang w:val="en-CA"/>
               </w:rPr>
-              <w:t>Teaching</w:t>
-            </w:r>
-            <w:r>
-              <w:rPr>
-                <w:smallCaps/>
-                <w:sz w:val="20"/>
-                <w:szCs w:val="20"/>
-                <w:lang w:val="en-CA"/>
-              </w:rPr>
-              <w:t xml:space="preserve"> </w:t>
-            </w:r>
-          </w:p>
-          <w:p>
-            <w:pPr>
-              <w:spacing w:after="40"/>
-              <w:rPr>
-                <w:smallCaps/>
-                <w:sz w:val="20"/>
-                <w:szCs w:val="20"/>
-                <w:lang w:val="en-CA"/>
-              </w:rPr>
-            </w:pPr>
-          </w:p>
-          <w:p>
-            <w:pPr>
-              <w:spacing w:after="40"/>
-              <w:rPr>
-                <w:smallCaps/>
-                <w:sz w:val="20"/>
-                <w:szCs w:val="20"/>
-                <w:lang w:val="en-CA"/>
-              </w:rPr>
-            </w:pPr>
-          </w:p>
-          <w:p>
-            <w:pPr>
-              <w:spacing w:after="40"/>
-              <w:rPr>
-                <w:smallCaps/>
-                <w:sz w:val="20"/>
-                <w:szCs w:val="20"/>
-                <w:lang w:val="en-CA"/>
-              </w:rPr>
-            </w:pPr>
+              <w:t>Affiliations</w:t>
+            </w:r>
           </w:p>
         </w:tc>
         <w:tc>
@@ -1787,261 +1630,93 @@
             <w:pPr>
               <w:spacing w:after="40"/>
               <w:rPr>
-                <w:rFonts w:eastAsia="Times New Roman"/>
-                <w:sz w:val="20"/>
-                <w:szCs w:val="20"/>
-                <w:lang w:val="en-CA" w:eastAsia="en-US"/>
-              </w:rPr>
-            </w:pPr>
-            <w:r>
-              <w:rPr>
-                <w:rFonts w:eastAsia="Times New Roman"/>
-                <w:sz w:val="20"/>
-                <w:szCs w:val="20"/>
-                <w:lang w:val="en-CA" w:eastAsia="en-US"/>
-              </w:rPr>
-              <w:t>ECN7060</w:t>
-            </w:r>
-            <w:r>
-              <w:rPr>
-                <w:rFonts w:eastAsia="Times New Roman"/>
-                <w:sz w:val="20"/>
-                <w:szCs w:val="20"/>
-                <w:lang w:val="en-CA" w:eastAsia="en-US"/>
-              </w:rPr>
-              <w:t xml:space="preserve">: </w:t>
-            </w:r>
-            <w:r>
-              <w:rPr>
-                <w:rFonts w:eastAsia="Times New Roman"/>
-                <w:sz w:val="20"/>
-                <w:szCs w:val="20"/>
-                <w:lang w:val="en-CA" w:eastAsia="en-US"/>
-              </w:rPr>
-              <w:t>Probability</w:t>
-            </w:r>
-            <w:r>
-              <w:rPr>
-                <w:rFonts w:eastAsia="Times New Roman"/>
-                <w:sz w:val="20"/>
-                <w:szCs w:val="20"/>
-                <w:lang w:val="en-CA" w:eastAsia="en-US"/>
-              </w:rPr>
-              <w:t xml:space="preserve"> for economists</w:t>
-            </w:r>
-            <w:r>
-              <w:rPr>
-                <w:rFonts w:eastAsia="Times New Roman"/>
-                <w:sz w:val="20"/>
-                <w:szCs w:val="20"/>
-                <w:lang w:val="en-CA" w:eastAsia="en-US"/>
-              </w:rPr>
-              <w:t>, PhD</w:t>
-            </w:r>
-            <w:r>
-              <w:rPr>
-                <w:rFonts w:eastAsia="Times New Roman"/>
-                <w:sz w:val="20"/>
-                <w:szCs w:val="20"/>
-                <w:lang w:val="en-CA" w:eastAsia="en-US"/>
-              </w:rPr>
-              <w:t>,</w:t>
-            </w:r>
-            <w:r>
-              <w:rPr>
-                <w:rFonts w:eastAsia="Times New Roman"/>
-                <w:sz w:val="20"/>
-                <w:szCs w:val="20"/>
-                <w:lang w:val="en-CA" w:eastAsia="en-US"/>
-              </w:rPr>
-              <w:t xml:space="preserve"> </w:t>
-            </w:r>
-            <w:r>
-              <w:rPr>
-                <w:rFonts w:eastAsia="Times New Roman"/>
-                <w:sz w:val="20"/>
-                <w:szCs w:val="20"/>
-                <w:lang w:val="en-CA" w:eastAsia="en-US"/>
-              </w:rPr>
-              <w:t xml:space="preserve">Fall 2017 and </w:t>
-            </w:r>
-            <w:r>
-              <w:rPr>
-                <w:rFonts w:eastAsia="Times New Roman"/>
-                <w:sz w:val="20"/>
-                <w:szCs w:val="20"/>
-                <w:lang w:val="en-CA" w:eastAsia="en-US"/>
-              </w:rPr>
-              <w:t>2018</w:t>
-            </w:r>
-            <w:r>
-              <w:rPr>
-                <w:rFonts w:eastAsia="Times New Roman"/>
-                <w:sz w:val="20"/>
-                <w:szCs w:val="20"/>
-                <w:lang w:val="en-CA" w:eastAsia="en-US"/>
-              </w:rPr>
-              <w:t xml:space="preserve"> (Assistant).</w:t>
-            </w:r>
-          </w:p>
-          <w:p>
-            <w:pPr>
-              <w:spacing w:after="40"/>
-              <w:rPr>
-                <w:rFonts w:eastAsia="Times New Roman"/>
-                <w:sz w:val="20"/>
-                <w:szCs w:val="20"/>
-                <w:lang w:val="en-CA" w:eastAsia="en-US"/>
-              </w:rPr>
-            </w:pPr>
-            <w:r>
-              <w:rPr>
-                <w:rFonts w:eastAsia="Times New Roman"/>
-                <w:sz w:val="20"/>
-                <w:szCs w:val="20"/>
-                <w:lang w:val="en-CA" w:eastAsia="en-US"/>
-              </w:rPr>
-              <w:t>ECN7045</w:t>
-            </w:r>
-            <w:r>
-              <w:rPr>
-                <w:rFonts w:eastAsia="Times New Roman"/>
-                <w:sz w:val="20"/>
-                <w:szCs w:val="20"/>
-                <w:lang w:val="en-CA" w:eastAsia="en-US"/>
-              </w:rPr>
-              <w:t xml:space="preserve">: </w:t>
-            </w:r>
-            <w:r>
-              <w:rPr>
-                <w:rFonts w:eastAsia="Times New Roman"/>
-                <w:sz w:val="20"/>
-                <w:szCs w:val="20"/>
-                <w:lang w:val="en-CA" w:eastAsia="en-US"/>
-              </w:rPr>
-              <w:t xml:space="preserve">Microeconomics B, PhD, </w:t>
-            </w:r>
-            <w:r>
-              <w:rPr>
-                <w:rFonts w:eastAsia="Times New Roman"/>
-                <w:sz w:val="20"/>
-                <w:szCs w:val="20"/>
-                <w:lang w:val="en-CA" w:eastAsia="en-US"/>
-              </w:rPr>
-              <w:t xml:space="preserve">Winter 2016, 2017, 2018 and </w:t>
-            </w:r>
-            <w:r>
-              <w:rPr>
-                <w:rFonts w:eastAsia="Times New Roman"/>
-                <w:sz w:val="20"/>
-                <w:szCs w:val="20"/>
-                <w:lang w:val="en-CA" w:eastAsia="en-US"/>
-              </w:rPr>
-              <w:t>2019</w:t>
-            </w:r>
-            <w:r>
-              <w:rPr>
-                <w:rFonts w:eastAsia="Times New Roman"/>
-                <w:sz w:val="20"/>
-                <w:szCs w:val="20"/>
-                <w:lang w:val="en-CA" w:eastAsia="en-US"/>
-              </w:rPr>
-              <w:t xml:space="preserve"> (</w:t>
-            </w:r>
-            <w:r>
-              <w:rPr>
-                <w:rFonts w:eastAsia="Times New Roman"/>
-                <w:sz w:val="20"/>
-                <w:szCs w:val="20"/>
-                <w:lang w:val="en-CA" w:eastAsia="en-US"/>
-              </w:rPr>
-              <w:t>Assistant</w:t>
-            </w:r>
-            <w:r>
-              <w:rPr>
-                <w:rFonts w:eastAsia="Times New Roman"/>
-                <w:sz w:val="20"/>
-                <w:szCs w:val="20"/>
-                <w:lang w:val="en-CA" w:eastAsia="en-US"/>
-              </w:rPr>
-              <w:t>).</w:t>
-            </w:r>
-          </w:p>
-          <w:p>
-            <w:pPr>
-              <w:spacing w:after="40"/>
-              <w:rPr>
-                <w:rFonts w:eastAsia="Times New Roman"/>
-                <w:sz w:val="20"/>
-                <w:szCs w:val="20"/>
-                <w:lang w:val="en-CA" w:eastAsia="en-US"/>
-              </w:rPr>
-            </w:pPr>
-            <w:r>
-              <w:rPr>
-                <w:rFonts w:eastAsia="Times New Roman"/>
-                <w:sz w:val="20"/>
-                <w:szCs w:val="20"/>
-                <w:lang w:val="en-CA" w:eastAsia="en-US"/>
-              </w:rPr>
-              <w:t xml:space="preserve">ECN2160: Econometrics II, undergraduate, </w:t>
-            </w:r>
-            <w:r>
-              <w:rPr>
-                <w:rFonts w:eastAsia="Times New Roman"/>
-                <w:sz w:val="20"/>
-                <w:szCs w:val="20"/>
-                <w:lang w:val="en-CA" w:eastAsia="en-US"/>
-              </w:rPr>
-              <w:t xml:space="preserve">Winter </w:t>
-            </w:r>
-            <w:r>
-              <w:rPr>
-                <w:rFonts w:eastAsia="Times New Roman"/>
-                <w:sz w:val="20"/>
-                <w:szCs w:val="20"/>
-                <w:lang w:val="en-CA" w:eastAsia="en-US"/>
-              </w:rPr>
-              <w:t>2018 (Assistant).</w:t>
-            </w:r>
-          </w:p>
-          <w:p>
-            <w:pPr>
-              <w:spacing w:after="40"/>
-              <w:rPr>
-                <w:rFonts w:eastAsia="Times New Roman"/>
-                <w:sz w:val="20"/>
-                <w:szCs w:val="20"/>
-                <w:lang w:val="en-CA" w:eastAsia="en-US"/>
-              </w:rPr>
-            </w:pPr>
-            <w:r>
-              <w:rPr>
-                <w:rFonts w:eastAsia="Times New Roman"/>
-                <w:sz w:val="20"/>
-                <w:szCs w:val="20"/>
-                <w:lang w:val="en-CA" w:eastAsia="en-US"/>
-              </w:rPr>
-              <w:t xml:space="preserve">ECN1070: Mathematics for economists I, undergraduate, </w:t>
-            </w:r>
-            <w:r>
-              <w:rPr>
-                <w:rFonts w:eastAsia="Times New Roman"/>
-                <w:sz w:val="20"/>
-                <w:szCs w:val="20"/>
-                <w:lang w:val="en-CA" w:eastAsia="en-US"/>
-              </w:rPr>
-              <w:t xml:space="preserve">Winter </w:t>
-            </w:r>
-            <w:r>
-              <w:rPr>
-                <w:rFonts w:eastAsia="Times New Roman"/>
-                <w:sz w:val="20"/>
-                <w:szCs w:val="20"/>
-                <w:lang w:val="en-CA" w:eastAsia="en-US"/>
-              </w:rPr>
-              <w:t>2017 (Assistant).</w:t>
-            </w:r>
+                <w:sz w:val="20"/>
+                <w:szCs w:val="20"/>
+                <w:lang w:val="en-CA"/>
+              </w:rPr>
+            </w:pPr>
+            <w:r>
+              <w:rPr>
+                <w:sz w:val="20"/>
+                <w:szCs w:val="20"/>
+                <w:lang w:val="en-CA"/>
+              </w:rPr>
+              <w:t>Director VP, Lab for Macroeconomic Policy</w:t>
+            </w:r>
+          </w:p>
+          <w:p>
+            <w:pPr>
+              <w:spacing w:after="40"/>
+              <w:rPr>
+                <w:sz w:val="20"/>
+                <w:szCs w:val="20"/>
+                <w:lang w:val="en-CA"/>
+              </w:rPr>
+            </w:pPr>
+            <w:r>
+              <w:rPr>
+                <w:sz w:val="20"/>
+                <w:szCs w:val="20"/>
+                <w:lang w:val="en-CA"/>
+              </w:rPr>
+              <w:t>Member, Center for Interuniversity Research and Quantitative Economics (CIREQ)</w:t>
+            </w:r>
+          </w:p>
+          <w:p>
+            <w:pPr>
+              <w:spacing w:after="40"/>
+              <w:rPr>
+                <w:sz w:val="20"/>
+                <w:szCs w:val="20"/>
+                <w:lang w:val="en-CA"/>
+              </w:rPr>
+            </w:pPr>
+            <w:r>
+              <w:rPr>
+                <w:sz w:val="20"/>
+                <w:szCs w:val="20"/>
+                <w:lang w:val="en-CA"/>
+              </w:rPr>
+              <w:t>Member, Canadian Economic Association</w:t>
+            </w:r>
+          </w:p>
+          <w:p>
+            <w:pPr>
+              <w:spacing w:after="40"/>
+              <w:rPr>
+                <w:sz w:val="20"/>
+                <w:szCs w:val="20"/>
+                <w:lang w:val="en-CA"/>
+              </w:rPr>
+            </w:pPr>
+            <w:r>
+              <w:rPr>
+                <w:sz w:val="20"/>
+                <w:szCs w:val="20"/>
+                <w:lang w:val="en-CA"/>
+              </w:rPr>
+              <w:t>Member, American Economic Association</w:t>
+            </w:r>
+          </w:p>
+          <w:p>
+            <w:pPr>
+              <w:spacing w:after="40"/>
+              <w:rPr>
+                <w:sz w:val="20"/>
+                <w:szCs w:val="20"/>
+                <w:lang w:val="en-CA"/>
+              </w:rPr>
+            </w:pPr>
+            <w:r>
+              <w:rPr>
+                <w:sz w:val="20"/>
+                <w:szCs w:val="20"/>
+                <w:lang w:val="en-CA"/>
+              </w:rPr>
+              <w:t>Member, Society for Computational Economics</w:t>
+            </w:r>
+            <w:bookmarkStart w:id="0" w:name="_GoBack"/>
+            <w:bookmarkEnd w:id="0"/>
           </w:p>
           <w:p>
             <w:pPr>
@@ -2060,7 +1735,7 @@
         <w:trPr>
           <w:gridAfter w:val="1"/>
           <w:wAfter w:w="85" w:type="dxa"/>
-          <w:trHeight w:val="1727"/>
+          <w:trHeight w:val="1839"/>
         </w:trPr>
         <w:tc>
           <w:tcPr>
@@ -2135,71 +1810,7 @@
                 <w:szCs w:val="20"/>
                 <w:lang w:val="en-CA"/>
               </w:rPr>
-              <w:t xml:space="preserve"> </w:t>
-            </w:r>
-            <w:r>
-              <w:rPr>
-                <w:sz w:val="20"/>
-                <w:szCs w:val="20"/>
-                <w:lang w:val="en-CA"/>
-              </w:rPr>
-              <w:t>Seminar on Bayesian Inference i</w:t>
-            </w:r>
-            <w:r>
-              <w:rPr>
-                <w:sz w:val="20"/>
-                <w:szCs w:val="20"/>
-                <w:lang w:val="en-CA"/>
-              </w:rPr>
-              <w:t>n Econometrics and Statistics</w:t>
-            </w:r>
-            <w:r>
-              <w:rPr>
-                <w:sz w:val="20"/>
-                <w:szCs w:val="20"/>
-                <w:lang w:val="en-CA"/>
-              </w:rPr>
-              <w:t xml:space="preserve"> (SBIES)</w:t>
-            </w:r>
-            <w:r>
-              <w:rPr>
-                <w:sz w:val="20"/>
-                <w:szCs w:val="20"/>
-                <w:lang w:val="en-CA"/>
-              </w:rPr>
-              <w:t xml:space="preserve">, </w:t>
-            </w:r>
-            <w:r>
-              <w:rPr>
-                <w:sz w:val="20"/>
-                <w:szCs w:val="20"/>
-                <w:lang w:val="en-CA"/>
-              </w:rPr>
-              <w:t xml:space="preserve">Brown University, </w:t>
-            </w:r>
-            <w:r>
-              <w:rPr>
-                <w:sz w:val="20"/>
-                <w:szCs w:val="20"/>
-                <w:lang w:val="en-CA"/>
-              </w:rPr>
-              <w:t>Rhode Island;</w:t>
-            </w:r>
-            <w:r>
-              <w:rPr>
-                <w:sz w:val="20"/>
-                <w:szCs w:val="20"/>
-                <w:lang w:val="en-CA"/>
-              </w:rPr>
-              <w:t xml:space="preserve"> </w:t>
-            </w:r>
-            <w:r>
-              <w:rPr>
-                <w:sz w:val="20"/>
-                <w:szCs w:val="20"/>
-                <w:lang w:val="en-CA"/>
-              </w:rPr>
-              <w:t>25</w:t>
+              <w:t xml:space="preserve"> Seminar on Bayesian Inference in Econometrics and Statistics (SBIES), Brown University, Rhode Island; 25</w:t>
             </w:r>
             <w:r>
               <w:rPr>
@@ -2216,15 +1827,7 @@
                 <w:szCs w:val="20"/>
                 <w:lang w:val="en-CA"/>
               </w:rPr>
-              <w:t xml:space="preserve"> International Conference Computing in Economics and Finance,</w:t>
-            </w:r>
-            <w:r>
-              <w:rPr>
-                <w:sz w:val="20"/>
-                <w:szCs w:val="20"/>
-                <w:lang w:val="en-CA"/>
-              </w:rPr>
-              <w:t xml:space="preserve"> Carleton University, Ontario.</w:t>
+              <w:t xml:space="preserve"> International Conference Computing in Economics and Finance, Carleton University, Ontario.</w:t>
             </w:r>
           </w:p>
           <w:p>
@@ -2259,25 +1862,23 @@
                 <w:szCs w:val="20"/>
                 <w:lang w:val="en-US"/>
               </w:rPr>
-              <w:t xml:space="preserve"> CIREQ PhD Students’ Conference, </w:t>
-            </w:r>
-            <w:proofErr w:type="spellStart"/>
+              <w:t xml:space="preserve"> CIREQ PhD Students’ Conference, Université de Montréal, Quebec;</w:t>
+            </w:r>
             <w:r>
               <w:rPr>
                 <w:sz w:val="20"/>
                 <w:szCs w:val="20"/>
                 <w:lang w:val="en-US"/>
               </w:rPr>
-              <w:t>Université</w:t>
-            </w:r>
-            <w:proofErr w:type="spellEnd"/>
+              <w:t xml:space="preserve"> </w:t>
+            </w:r>
             <w:r>
               <w:rPr>
                 <w:sz w:val="20"/>
                 <w:szCs w:val="20"/>
                 <w:lang w:val="en-US"/>
               </w:rPr>
-              <w:t xml:space="preserve"> de Montréal, Quebec;</w:t>
+              <w:t>European Seminar on Bayesian Econometrics Poster Session</w:t>
             </w:r>
             <w:r>
               <w:rPr>
@@ -2285,6 +1886,22 @@
                 <w:szCs w:val="20"/>
                 <w:lang w:val="en-US"/>
               </w:rPr>
+              <w:t xml:space="preserve"> (ESOBE)</w:t>
+            </w:r>
+            <w:r>
+              <w:rPr>
+                <w:sz w:val="20"/>
+                <w:szCs w:val="20"/>
+                <w:lang w:val="en-US"/>
+              </w:rPr>
+              <w:t>, New Orleans Branch</w:t>
+            </w:r>
+            <w:r>
+              <w:rPr>
+                <w:sz w:val="20"/>
+                <w:szCs w:val="20"/>
+                <w:lang w:val="en-US"/>
+              </w:rPr>
               <w:t xml:space="preserve"> </w:t>
             </w:r>
             <w:r>
@@ -2293,7 +1910,7 @@
                 <w:szCs w:val="20"/>
                 <w:lang w:val="en-US"/>
               </w:rPr>
-              <w:t>European Seminar on Bayesian Econometrics Poster Session</w:t>
+              <w:t>-</w:t>
             </w:r>
             <w:r>
               <w:rPr>
@@ -2301,7 +1918,7 @@
                 <w:szCs w:val="20"/>
                 <w:lang w:val="en-US"/>
               </w:rPr>
-              <w:t xml:space="preserve"> (ESOBE)</w:t>
+              <w:t xml:space="preserve"> </w:t>
             </w:r>
             <w:r>
               <w:rPr>
@@ -2309,7 +1926,7 @@
                 <w:szCs w:val="20"/>
                 <w:lang w:val="en-US"/>
               </w:rPr>
-              <w:t>, New Orleans Branch</w:t>
+              <w:t>Federal Reserve Bank, New Orleans</w:t>
             </w:r>
             <w:r>
               <w:rPr>
@@ -2317,50 +1934,8 @@
                 <w:szCs w:val="20"/>
                 <w:lang w:val="en-US"/>
               </w:rPr>
-              <w:t xml:space="preserve"> </w:t>
-            </w:r>
-            <w:r>
-              <w:rPr>
-                <w:sz w:val="20"/>
-                <w:szCs w:val="20"/>
-                <w:lang w:val="en-US"/>
-              </w:rPr>
-              <w:t>-</w:t>
-            </w:r>
-            <w:r>
-              <w:rPr>
-                <w:sz w:val="20"/>
-                <w:szCs w:val="20"/>
-                <w:lang w:val="en-US"/>
-              </w:rPr>
-              <w:t xml:space="preserve"> </w:t>
-            </w:r>
-            <w:r>
-              <w:rPr>
-                <w:sz w:val="20"/>
-                <w:szCs w:val="20"/>
-                <w:lang w:val="en-US"/>
-              </w:rPr>
-              <w:t>Federal Reserve Bank, New Orleans</w:t>
-            </w:r>
-            <w:r>
-              <w:rPr>
-                <w:sz w:val="20"/>
-                <w:szCs w:val="20"/>
-                <w:lang w:val="en-US"/>
-              </w:rPr>
               <w:t>.</w:t>
             </w:r>
-          </w:p>
-          <w:p>
-            <w:pPr>
-              <w:spacing w:after="40"/>
-              <w:rPr>
-                <w:sz w:val="20"/>
-                <w:szCs w:val="20"/>
-                <w:lang w:val="en-CA"/>
-              </w:rPr>
-            </w:pPr>
           </w:p>
         </w:tc>
       </w:tr>
@@ -2368,7 +1943,7 @@
         <w:trPr>
           <w:gridAfter w:val="1"/>
           <w:wAfter w:w="85" w:type="dxa"/>
-          <w:trHeight w:val="1089"/>
+          <w:trHeight w:val="64"/>
         </w:trPr>
         <w:tc>
           <w:tcPr>
@@ -2397,8 +1972,7 @@
                 <w:szCs w:val="20"/>
                 <w:lang w:val="en-CA"/>
               </w:rPr>
-              <w:lastRenderedPageBreak/>
-              <w:t>Others</w:t>
+              <w:t>Computer Skills</w:t>
             </w:r>
           </w:p>
         </w:tc>
@@ -2413,118 +1987,6 @@
               <w:right w:val="nil"/>
             </w:tcBorders>
           </w:tcPr>
-          <w:p>
-            <w:pPr>
-              <w:spacing w:after="40"/>
-              <w:rPr>
-                <w:sz w:val="20"/>
-                <w:szCs w:val="20"/>
-                <w:lang w:val="en-CA"/>
-              </w:rPr>
-            </w:pPr>
-            <w:r>
-              <w:rPr>
-                <w:sz w:val="20"/>
-                <w:szCs w:val="20"/>
-                <w:lang w:val="en-CA"/>
-              </w:rPr>
-              <w:t>Memberships</w:t>
-            </w:r>
-          </w:p>
-          <w:p>
-            <w:pPr>
-              <w:spacing w:after="40"/>
-              <w:rPr>
-                <w:sz w:val="20"/>
-                <w:szCs w:val="20"/>
-                <w:lang w:val="en-CA"/>
-              </w:rPr>
-            </w:pPr>
-            <w:r>
-              <w:rPr>
-                <w:sz w:val="20"/>
-                <w:szCs w:val="20"/>
-                <w:lang w:val="en-CA"/>
-              </w:rPr>
-              <w:t xml:space="preserve">Center for Interuniversity Research and </w:t>
-            </w:r>
-            <w:r>
-              <w:rPr>
-                <w:sz w:val="20"/>
-                <w:szCs w:val="20"/>
-                <w:lang w:val="en-CA"/>
-              </w:rPr>
-              <w:t xml:space="preserve">Quantitative Economics (CIREQ), </w:t>
-            </w:r>
-            <w:r>
-              <w:rPr>
-                <w:sz w:val="20"/>
-                <w:szCs w:val="20"/>
-                <w:lang w:val="en-CA"/>
-              </w:rPr>
-              <w:t>Canadian Economic</w:t>
-            </w:r>
-            <w:r>
-              <w:rPr>
-                <w:sz w:val="20"/>
-                <w:szCs w:val="20"/>
-                <w:lang w:val="en-CA"/>
-              </w:rPr>
-              <w:t xml:space="preserve"> Association</w:t>
-            </w:r>
-            <w:r>
-              <w:rPr>
-                <w:sz w:val="20"/>
-                <w:szCs w:val="20"/>
-                <w:lang w:val="en-CA"/>
-              </w:rPr>
-              <w:t xml:space="preserve">, </w:t>
-            </w:r>
-            <w:r>
-              <w:rPr>
-                <w:sz w:val="20"/>
-                <w:szCs w:val="20"/>
-                <w:lang w:val="en-CA"/>
-              </w:rPr>
-              <w:t>American Economic Association</w:t>
-            </w:r>
-            <w:r>
-              <w:rPr>
-                <w:sz w:val="20"/>
-                <w:szCs w:val="20"/>
-                <w:lang w:val="en-CA"/>
-              </w:rPr>
-              <w:t>.</w:t>
-            </w:r>
-          </w:p>
-          <w:p>
-            <w:pPr>
-              <w:spacing w:after="40"/>
-              <w:rPr>
-                <w:sz w:val="20"/>
-                <w:szCs w:val="20"/>
-                <w:lang w:val="en-CA"/>
-              </w:rPr>
-            </w:pPr>
-          </w:p>
-          <w:p>
-            <w:pPr>
-              <w:spacing w:after="40"/>
-              <w:rPr>
-                <w:sz w:val="20"/>
-                <w:szCs w:val="20"/>
-                <w:lang w:val="en-CA"/>
-              </w:rPr>
-            </w:pPr>
-            <w:r>
-              <w:rPr>
-                <w:sz w:val="20"/>
-                <w:szCs w:val="20"/>
-                <w:lang w:val="en-CA"/>
-              </w:rPr>
-              <w:t>Computer skills</w:t>
-            </w:r>
-          </w:p>
           <w:p>
             <w:pPr>
               <w:spacing w:after="40"/>
@@ -2856,31 +2318,13 @@
                       <w:szCs w:val="20"/>
                     </w:rPr>
                   </w:pPr>
-                  <w:proofErr w:type="spellStart"/>
                   <w:r>
                     <w:rPr>
                       <w:sz w:val="20"/>
                       <w:szCs w:val="20"/>
                     </w:rPr>
-                    <w:t>Vasia</w:t>
+                    <w:t>Vasia Panousi</w:t>
                   </w:r>
-                  <w:proofErr w:type="spellEnd"/>
-                  <w:r>
-                    <w:rPr>
-                      <w:sz w:val="20"/>
-                      <w:szCs w:val="20"/>
-                    </w:rPr>
-                    <w:t xml:space="preserve"> </w:t>
-                  </w:r>
-                  <w:proofErr w:type="spellStart"/>
-                  <w:r>
-                    <w:rPr>
-                      <w:sz w:val="20"/>
-                      <w:szCs w:val="20"/>
-                    </w:rPr>
-                    <w:t>Panousi</w:t>
-                  </w:r>
-                  <w:proofErr w:type="spellEnd"/>
                 </w:p>
                 <w:p>
                   <w:pPr>
@@ -3248,8 +2692,6 @@
           <w:lang w:val="en-CA"/>
         </w:rPr>
       </w:pPr>
-      <w:bookmarkStart w:id="0" w:name="_GoBack"/>
-      <w:bookmarkEnd w:id="0"/>
     </w:p>
     <w:sectPr>
       <w:footerReference w:type="default" r:id="rId12"/>
@@ -3328,7 +2770,7 @@
         <w:szCs w:val="20"/>
         <w:lang w:val="fr-CA"/>
       </w:rPr>
-      <w:t>11</w:t>
+      <w:t>12</w:t>
     </w:r>
     <w:r>
       <w:rPr>
@@ -3346,7 +2788,7 @@
         <w:szCs w:val="20"/>
         <w:lang w:val="fr-CA"/>
       </w:rPr>
-      <w:t>12</w:t>
+      <w:t>01</w:t>
     </w:r>
   </w:p>
   <w:p>

</xml_diff>